<commit_message>
Modification minime de fonction_creation_tas
Le tableau associé à la structure T_compo_carte s'appelle désormais
cartes (ajout du S)
</commit_message>
<xml_diff>
--- a/fonction creation_tas.docx
+++ b/fonction creation_tas.docx
@@ -59,6 +59,12 @@
         <w:t>carte</w:t>
       </w:r>
       <w:r>
+        <w:rPr>
+          <w:b/>
+        </w:rPr>
+        <w:t>s</w:t>
+      </w:r>
+      <w:r>
         <w:t xml:space="preserve"> de la structure </w:t>
       </w:r>
       <w:proofErr w:type="spellStart"/>
@@ -268,6 +274,13 @@
           <w:b/>
           <w:sz w:val="28"/>
         </w:rPr>
+        <w:t>s</w:t>
+      </w:r>
+      <w:r>
+        <w:rPr>
+          <w:b/>
+          <w:sz w:val="28"/>
+        </w:rPr>
         <w:t xml:space="preserve"> </w:t>
       </w:r>
       <w:proofErr w:type="spellStart"/>
@@ -373,8 +386,6 @@
       </w:r>
       <w:r>
         <w:tab/>
-      </w:r>
-      <w:r>
         <w:t>en chaine de caractère</w:t>
       </w:r>
       <w:r>
@@ -397,8 +408,6 @@
       </w:r>
       <w:r>
         <w:tab/>
-      </w:r>
-      <w:r>
         <w:t>en chaine de caractère</w:t>
       </w:r>
       <w:r>
@@ -506,7 +515,13 @@
         <w:tab/>
       </w:r>
       <w:r>
-        <w:t>carte[compteur].</w:t>
+        <w:t>carte</w:t>
+      </w:r>
+      <w:r>
+        <w:t>s</w:t>
+      </w:r>
+      <w:r>
+        <w:t>[compteur].</w:t>
       </w:r>
       <w:r>
         <w:t>sorte</w:t>
@@ -544,10 +559,13 @@
         <w:tab/>
       </w:r>
       <w:r>
-        <w:t>carte[compteur].</w:t>
-      </w:r>
-      <w:r>
-        <w:t>valeur</w:t>
+        <w:t>carte</w:t>
+      </w:r>
+      <w:r>
+        <w:t>s</w:t>
+      </w:r>
+      <w:r>
+        <w:t>[compteur].valeur</w:t>
       </w:r>
       <w:r>
         <w:tab/>
@@ -574,9 +592,13 @@
       </w:r>
       <w:r>
         <w:br/>
-      </w:r>
-      <w:r>
-        <w:t>carte[compteur].</w:t>
+        <w:t>carte</w:t>
+      </w:r>
+      <w:r>
+        <w:t>s</w:t>
+      </w:r>
+      <w:r>
+        <w:t>[compteur].</w:t>
       </w:r>
       <w:proofErr w:type="spellStart"/>
       <w:r>
@@ -605,12 +627,13 @@
       </w:r>
       <w:r>
         <w:tab/>
-      </w:r>
-      <w:r>
-        <w:t>carte[compteur].</w:t>
-      </w:r>
-      <w:r>
-        <w:t>nom</w:t>
+        <w:t>carte</w:t>
+      </w:r>
+      <w:r>
+        <w:t>s</w:t>
+      </w:r>
+      <w:r>
+        <w:t>[compteur].nom</w:t>
       </w:r>
       <w:r>
         <w:tab/>
@@ -642,7 +665,13 @@
         <w:tab/>
       </w:r>
       <w:r>
-        <w:t>carte[compteur].</w:t>
+        <w:t>carte</w:t>
+      </w:r>
+      <w:r>
+        <w:t>s</w:t>
+      </w:r>
+      <w:r>
+        <w:t>[compteur].</w:t>
       </w:r>
       <w:r>
         <w:t>garder</w:t>
@@ -667,60 +696,64 @@
       </w:r>
       <w:r>
         <w:tab/>
-      </w:r>
-      <w:r>
-        <w:t>carte[compteur].</w:t>
-      </w:r>
-      <w:r>
-        <w:t>possédé</w:t>
-      </w:r>
-      <w:r>
-        <w:tab/>
-      </w:r>
-      <w:r>
-        <w:sym w:font="Wingdings" w:char="F0DF"/>
-      </w:r>
-      <w:r>
-        <w:t xml:space="preserve"> Faux</w:t>
-      </w:r>
-      <w:r>
-        <w:br/>
-      </w:r>
-      <w:r>
-        <w:tab/>
-        <w:t>compteur++</w:t>
-      </w:r>
-    </w:p>
-    <w:p>
-      <w:r>
-        <w:tab/>
-      </w:r>
-      <w:r>
-        <w:tab/>
-      </w:r>
-      <w:r>
-        <w:tab/>
-        <w:t>FIN Pour</w:t>
-      </w:r>
-    </w:p>
-    <w:p>
-      <w:r>
-        <w:tab/>
-      </w:r>
-      <w:r>
-        <w:tab/>
-        <w:t>FIN Pour</w:t>
-      </w:r>
-    </w:p>
-    <w:p>
-      <w:r>
-        <w:t xml:space="preserve">FIN </w:t>
-      </w:r>
-      <w:r>
-        <w:t>Tant que</w:t>
+        <w:t>carte</w:t>
+      </w:r>
+      <w:r>
+        <w:t>s</w:t>
       </w:r>
       <w:bookmarkStart w:id="0" w:name="_GoBack"/>
       <w:bookmarkEnd w:id="0"/>
+      <w:r>
+        <w:t>[compteur].</w:t>
+      </w:r>
+      <w:r>
+        <w:t>possédé</w:t>
+      </w:r>
+      <w:r>
+        <w:tab/>
+      </w:r>
+      <w:r>
+        <w:sym w:font="Wingdings" w:char="F0DF"/>
+      </w:r>
+      <w:r>
+        <w:t xml:space="preserve"> Faux</w:t>
+      </w:r>
+      <w:r>
+        <w:br/>
+      </w:r>
+      <w:r>
+        <w:tab/>
+        <w:t>compteur++</w:t>
+      </w:r>
+    </w:p>
+    <w:p>
+      <w:r>
+        <w:tab/>
+      </w:r>
+      <w:r>
+        <w:tab/>
+      </w:r>
+      <w:r>
+        <w:tab/>
+        <w:t>FIN Pour</w:t>
+      </w:r>
+    </w:p>
+    <w:p>
+      <w:r>
+        <w:tab/>
+      </w:r>
+      <w:r>
+        <w:tab/>
+        <w:t>FIN Pour</w:t>
+      </w:r>
+    </w:p>
+    <w:p>
+      <w:r>
+        <w:t xml:space="preserve">FIN </w:t>
+      </w:r>
+      <w:r>
+        <w:t>Tant que</w:t>
+      </w:r>
     </w:p>
     <w:p>
       <w:pPr>

</xml_diff>

<commit_message>
Correction de nom de variable
Il y avait une faute de l'appellation de la structure : modifié.
</commit_message>
<xml_diff>
--- a/fonction creation_tas.docx
+++ b/fonction creation_tas.docx
@@ -84,8 +84,16 @@
         <w:rPr>
           <w:b/>
         </w:rPr>
-        <w:t>_carte</w:t>
-      </w:r>
+        <w:t>_</w:t>
+      </w:r>
+      <w:r>
+        <w:rPr>
+          <w:b/>
+        </w:rPr>
+        <w:t>paquet</w:t>
+      </w:r>
+      <w:bookmarkStart w:id="0" w:name="_GoBack"/>
+      <w:bookmarkEnd w:id="0"/>
       <w:proofErr w:type="spellEnd"/>
       <w:r>
         <w:t>.</w:t>
@@ -701,8 +709,6 @@
       <w:r>
         <w:t>s</w:t>
       </w:r>
-      <w:bookmarkStart w:id="0" w:name="_GoBack"/>
-      <w:bookmarkEnd w:id="0"/>
       <w:r>
         <w:t>[compteur].</w:t>
       </w:r>

</xml_diff>